<commit_message>
I finished modifying the paper and the letter
</commit_message>
<xml_diff>
--- a/CoverLetter.docx
+++ b/CoverLetter.docx
@@ -425,7 +425,25 @@
           <w:szCs w:val="24"/>
           <w:lang w:val="en-CA"/>
         </w:rPr>
-        <w:t xml:space="preserve">bugs examined in this paper to XX and the total number of </w:t>
+        <w:t xml:space="preserve">bugs examined in this paper to </w:t>
+      </w:r>
+      <w:r>
+        <w:rPr>
+          <w:rFonts w:cs="TimesNewRomanPSMT"/>
+          <w:sz w:val="24"/>
+          <w:szCs w:val="24"/>
+          <w:lang w:val="en-CA"/>
+        </w:rPr>
+        <w:t xml:space="preserve">30 </w:t>
+      </w:r>
+      <w:r>
+        <w:rPr>
+          <w:rFonts w:cs="TimesNewRomanPSMT"/>
+          <w:sz w:val="24"/>
+          <w:szCs w:val="24"/>
+          <w:lang w:val="en-CA"/>
+        </w:rPr>
+        <w:t xml:space="preserve">and the total number of </w:t>
       </w:r>
       <w:r>
         <w:rPr>
@@ -1284,7 +1302,52 @@
           <w:szCs w:val="24"/>
           <w:lang w:val="en-CA"/>
         </w:rPr>
-        <w:t>We did not focus on Java GUI and JDK. We assumed that Java GUI and JDK components are robust. We agree however that if the bug involves some of these components then we will not be able to reproduce it. A simple solution would be to include these components in our analysis.</w:t>
+        <w:t>We did not focus on Java GUI and JDK</w:t>
+      </w:r>
+      <w:r>
+        <w:rPr>
+          <w:rFonts w:cs="TimesNewRomanPSMT"/>
+          <w:sz w:val="24"/>
+          <w:szCs w:val="24"/>
+          <w:lang w:val="en-CA"/>
+        </w:rPr>
+        <w:t xml:space="preserve"> components</w:t>
+      </w:r>
+      <w:r>
+        <w:rPr>
+          <w:rFonts w:cs="TimesNewRomanPSMT"/>
+          <w:sz w:val="24"/>
+          <w:szCs w:val="24"/>
+          <w:lang w:val="en-CA"/>
+        </w:rPr>
+        <w:t xml:space="preserve">. We </w:t>
+      </w:r>
+      <w:r>
+        <w:rPr>
+          <w:rFonts w:cs="TimesNewRomanPSMT"/>
+          <w:sz w:val="24"/>
+          <w:szCs w:val="24"/>
+          <w:lang w:val="en-CA"/>
+        </w:rPr>
+        <w:t xml:space="preserve">simply </w:t>
+      </w:r>
+      <w:r>
+        <w:rPr>
+          <w:rFonts w:cs="TimesNewRomanPSMT"/>
+          <w:sz w:val="24"/>
+          <w:szCs w:val="24"/>
+          <w:lang w:val="en-CA"/>
+        </w:rPr>
+        <w:t>assumed that Java GUI and JDK components are robust. We agree that if the bug involves some of these components then we will not be able to reproduce it. A simple solution would be to include these components in our analysis.</w:t>
+      </w:r>
+      <w:r>
+        <w:rPr>
+          <w:rFonts w:cs="TimesNewRomanPSMT"/>
+          <w:sz w:val="24"/>
+          <w:szCs w:val="24"/>
+          <w:lang w:val="en-CA"/>
+        </w:rPr>
+        <w:t xml:space="preserve"> </w:t>
       </w:r>
     </w:p>
     <w:p>
@@ -1837,7 +1900,25 @@
           <w:szCs w:val="24"/>
           <w:lang w:val="en-CA"/>
         </w:rPr>
-        <w:t>The average time to reproduce a bug was 19 minutes. The average time in cases where JCHARMING</w:t>
+        <w:t xml:space="preserve">The average time to </w:t>
+      </w:r>
+      <w:r>
+        <w:rPr>
+          <w:rFonts w:cs="TimesNewRomanPSMT"/>
+          <w:sz w:val="24"/>
+          <w:szCs w:val="24"/>
+          <w:lang w:val="en-CA"/>
+        </w:rPr>
+        <w:t xml:space="preserve">successfully </w:t>
+      </w:r>
+      <w:r>
+        <w:rPr>
+          <w:rFonts w:cs="TimesNewRomanPSMT"/>
+          <w:sz w:val="24"/>
+          <w:szCs w:val="24"/>
+          <w:lang w:val="en-CA"/>
+        </w:rPr>
+        <w:t>reproduce a bug was 19 minutes. The average time in cases where JCHARMING</w:t>
       </w:r>
       <w:r>
         <w:rPr>
@@ -2084,11 +2165,26 @@
           <w:lang w:val="en-CA"/>
         </w:rPr>
       </w:pPr>
-      <w:r>
-        <w:rPr>
-          <w:rFonts w:cs="TimesNewRomanPSMT"/>
-          <w:sz w:val="24"/>
-          <w:szCs w:val="24"/>
+    </w:p>
+    <w:p>
+      <w:pPr>
+        <w:spacing w:after="0" w:line="240" w:lineRule="auto"/>
+        <w:rPr>
+          <w:rFonts w:cs="TimesNewRomanPSMT"/>
+          <w:b/>
+          <w:sz w:val="24"/>
+          <w:szCs w:val="24"/>
+          <w:u w:val="single"/>
+          <w:lang w:val="en-CA"/>
+        </w:rPr>
+      </w:pPr>
+      <w:r>
+        <w:rPr>
+          <w:rFonts w:cs="TimesNewRomanPSMT"/>
+          <w:b/>
+          <w:sz w:val="24"/>
+          <w:szCs w:val="24"/>
+          <w:u w:val="single"/>
           <w:lang w:val="en-CA"/>
         </w:rPr>
         <w:t>Reviewer 2:</w:t>
@@ -2225,6 +2321,14 @@
           <w:szCs w:val="24"/>
         </w:rPr>
         <w:br/>
+      </w:r>
+      <w:r>
+        <w:rPr>
+          <w:b/>
+          <w:sz w:val="24"/>
+          <w:szCs w:val="24"/>
+        </w:rPr>
+        <w:lastRenderedPageBreak/>
         <w:t>or 'majority')</w:t>
       </w:r>
       <w:r>
@@ -2234,14 +2338,6 @@
           <w:szCs w:val="24"/>
         </w:rPr>
         <w:br/>
-      </w:r>
-      <w:r>
-        <w:rPr>
-          <w:b/>
-          <w:sz w:val="24"/>
-          <w:szCs w:val="24"/>
-        </w:rPr>
-        <w:lastRenderedPageBreak/>
         <w:t>- when there exists a sequence of state transition: whether or not it is</w:t>
       </w:r>
       <w:r>
@@ -2766,49 +2862,58 @@
           <w:sz w:val="24"/>
           <w:szCs w:val="24"/>
         </w:rPr>
-        <w:t>tion. We have modified completely the way test cases are being generated. Please refer to the n</w:t>
+        <w:t xml:space="preserve">tion. We have modified completely the way test cases are being generated. Please refer to the newly added section, Section 4.6. </w:t>
+      </w:r>
+      <w:r>
+        <w:rPr>
+          <w:sz w:val="24"/>
+          <w:szCs w:val="24"/>
+        </w:rPr>
+        <w:br/>
+      </w:r>
+    </w:p>
+    <w:p>
+      <w:pPr>
+        <w:spacing w:after="0" w:line="240" w:lineRule="auto"/>
+        <w:rPr>
+          <w:sz w:val="24"/>
+          <w:szCs w:val="24"/>
+        </w:rPr>
+      </w:pPr>
+      <w:r>
+        <w:rPr>
+          <w:b/>
+          <w:sz w:val="24"/>
+          <w:szCs w:val="24"/>
+        </w:rPr>
+        <w:t>R2.7. Page 7, 1st col</w:t>
+      </w:r>
+      <w:r>
+        <w:rPr>
+          <w:b/>
+          <w:sz w:val="24"/>
+          <w:szCs w:val="24"/>
+        </w:rPr>
+        <w:br/>
+        <w:t xml:space="preserve">- </w:t>
       </w:r>
       <w:bookmarkStart w:id="0" w:name="_GoBack"/>
+      <w:r>
+        <w:rPr>
+          <w:b/>
+          <w:sz w:val="24"/>
+          <w:szCs w:val="24"/>
+        </w:rPr>
+        <w:t xml:space="preserve">Can </w:t>
+      </w:r>
       <w:bookmarkEnd w:id="0"/>
       <w:r>
         <w:rPr>
-          <w:sz w:val="24"/>
-          <w:szCs w:val="24"/>
-        </w:rPr>
-        <w:t xml:space="preserve">ewly added section, Section 4.6. </w:t>
-      </w:r>
-      <w:r>
-        <w:rPr>
-          <w:sz w:val="24"/>
-          <w:szCs w:val="24"/>
-        </w:rPr>
-        <w:br/>
-      </w:r>
-    </w:p>
-    <w:p>
-      <w:pPr>
-        <w:spacing w:after="0" w:line="240" w:lineRule="auto"/>
-        <w:rPr>
-          <w:sz w:val="24"/>
-          <w:szCs w:val="24"/>
-        </w:rPr>
-      </w:pPr>
-      <w:r>
-        <w:rPr>
-          <w:b/>
-          <w:sz w:val="24"/>
-          <w:szCs w:val="24"/>
-        </w:rPr>
-        <w:t>R2.7. Page 7, 1st col</w:t>
-      </w:r>
-      <w:r>
-        <w:rPr>
-          <w:b/>
-          <w:sz w:val="24"/>
-          <w:szCs w:val="24"/>
-        </w:rPr>
-        <w:br/>
-        <w:t>- Can we use crash traces ... to reproduce on-field bugs: why should</w:t>
+          <w:b/>
+          <w:sz w:val="24"/>
+          <w:szCs w:val="24"/>
+        </w:rPr>
+        <w:t>we use crash traces ... to reproduce on-field bugs: why should</w:t>
       </w:r>
       <w:r>
         <w:rPr>

</xml_diff>